<commit_message>
Update ERD & Project Proposal
</commit_message>
<xml_diff>
--- a/Project_Files/projectproposal.docx
+++ b/Project_Files/projectproposal.docx
@@ -468,6 +468,44 @@
     </w:p>
     <w:p>
       <w:pPr>
+        <w:pStyle w:val="ListParagraph"/>
+        <w:numPr>
+          <w:ilvl w:val="0"/>
+          <w:numId w:val="27"/>
+        </w:numPr>
+        <w:rPr>
+          <w:rFonts w:ascii="Arial" w:hAnsi="Arial" w:cs="Arial"/>
+          <w:sz w:val="24"/>
+          <w:szCs w:val="24"/>
+        </w:rPr>
+      </w:pPr>
+      <w:r>
+        <w:rPr>
+          <w:rFonts w:ascii="Arial" w:hAnsi="Arial" w:cs="Arial"/>
+          <w:sz w:val="24"/>
+          <w:szCs w:val="24"/>
+        </w:rPr>
+        <w:t xml:space="preserve">Admin can create managers, </w:t>
+      </w:r>
+      <w:r>
+        <w:rPr>
+          <w:rFonts w:ascii="Arial" w:hAnsi="Arial" w:cs="Arial"/>
+          <w:sz w:val="24"/>
+          <w:szCs w:val="24"/>
+        </w:rPr>
+        <w:t>employees,</w:t>
+      </w:r>
+      <w:r>
+        <w:rPr>
+          <w:rFonts w:ascii="Arial" w:hAnsi="Arial" w:cs="Arial"/>
+          <w:sz w:val="24"/>
+          <w:szCs w:val="24"/>
+        </w:rPr>
+        <w:t xml:space="preserve"> and departments.</w:t>
+      </w:r>
+    </w:p>
+    <w:p>
+      <w:pPr>
         <w:rPr>
           <w:rFonts w:ascii="Arial" w:hAnsi="Arial" w:cs="Arial"/>
           <w:b/>
@@ -519,7 +557,7 @@
           <w:sz w:val="24"/>
           <w:szCs w:val="24"/>
         </w:rPr>
-        <w:t xml:space="preserve">Managers can create and give tasks to their employees, which then they can track </w:t>
+        <w:t xml:space="preserve">Managers create and </w:t>
       </w:r>
       <w:r>
         <w:rPr>
@@ -527,7 +565,7 @@
           <w:sz w:val="24"/>
           <w:szCs w:val="24"/>
         </w:rPr>
-        <w:t>employees’</w:t>
+        <w:t>assign</w:t>
       </w:r>
       <w:r>
         <w:rPr>
@@ -535,7 +573,7 @@
           <w:sz w:val="24"/>
           <w:szCs w:val="24"/>
         </w:rPr>
-        <w:t xml:space="preserve"> progress.</w:t>
+        <w:t xml:space="preserve"> tasks to their employees, which then they can track employees’ progress.</w:t>
       </w:r>
       <w:r>
         <w:rPr>
@@ -842,14 +880,32 @@
           <w:szCs w:val="24"/>
         </w:rPr>
       </w:pPr>
+      <w:proofErr w:type="spellStart"/>
       <w:r>
         <w:rPr>
           <w:rFonts w:ascii="Arial" w:hAnsi="Arial" w:cs="Arial"/>
           <w:sz w:val="24"/>
           <w:szCs w:val="24"/>
         </w:rPr>
-        <w:t>SQLite</w:t>
+        <w:t>SQ</w:t>
       </w:r>
+      <w:r>
+        <w:rPr>
+          <w:rFonts w:ascii="Arial" w:hAnsi="Arial" w:cs="Arial"/>
+          <w:sz w:val="24"/>
+          <w:szCs w:val="24"/>
+        </w:rPr>
+        <w:t>F</w:t>
+      </w:r>
+      <w:r>
+        <w:rPr>
+          <w:rFonts w:ascii="Arial" w:hAnsi="Arial" w:cs="Arial"/>
+          <w:sz w:val="24"/>
+          <w:szCs w:val="24"/>
+        </w:rPr>
+        <w:t>Lite</w:t>
+      </w:r>
+      <w:proofErr w:type="spellEnd"/>
     </w:p>
     <w:p>
       <w:pPr>
@@ -892,7 +948,6 @@
           <w:sz w:val="24"/>
           <w:szCs w:val="24"/>
         </w:rPr>
-        <w:lastRenderedPageBreak/>
         <w:t>References</w:t>
       </w:r>
     </w:p>

</xml_diff>